<commit_message>
Update Identifying trends in behavior analytic literature via NLP.docx
</commit_message>
<xml_diff>
--- a/manuscripts/Identifying trends in behavior analytic literature via NLP.docx
+++ b/manuscripts/Identifying trends in behavior analytic literature via NLP.docx
@@ -8,6 +8,46 @@
         <w:spacing w:line="480" w:lineRule="auto"/>
       </w:pPr>
       <w:r>
+        <w:t xml:space="preserve">Title </w:t>
+      </w:r>
+    </w:p>
+    <w:p>
+      <w:pPr>
+        <w:snapToGrid w:val="0"/>
+        <w:spacing w:line="480" w:lineRule="auto"/>
+        <w:jc w:val="center"/>
+      </w:pPr>
+      <w:r>
+        <w:t>Identifying Trends in the Behavior Analytic Literature via Natural Language Processing</w:t>
+      </w:r>
+      <w:r>
+        <w:t xml:space="preserve"> (I)</w:t>
+      </w:r>
+      <w:r>
+        <w:t xml:space="preserve">: </w:t>
+      </w:r>
+    </w:p>
+    <w:p>
+      <w:pPr>
+        <w:snapToGrid w:val="0"/>
+        <w:spacing w:line="480" w:lineRule="auto"/>
+        <w:jc w:val="center"/>
+      </w:pPr>
+      <w:r>
+        <w:t>Proof of Concept</w:t>
+      </w:r>
+      <w:r>
+        <w:t xml:space="preserve"> with Simple Descriptions of Text</w:t>
+      </w:r>
+      <w:bookmarkStart w:id="0" w:name="_GoBack"/>
+      <w:bookmarkEnd w:id="0"/>
+    </w:p>
+    <w:p>
+      <w:pPr>
+        <w:snapToGrid w:val="0"/>
+        <w:spacing w:line="480" w:lineRule="auto"/>
+      </w:pPr>
+      <w:r>
         <w:t>Abstract</w:t>
       </w:r>
     </w:p>
@@ -2522,15 +2562,7 @@
         <w:rPr>
           <w:color w:val="0E101A"/>
         </w:rPr>
-        <w:t>iful Soup – Richardson,</w:t>
-      </w:r>
-      <w:bookmarkStart w:id="0" w:name="_GoBack"/>
-      <w:bookmarkEnd w:id="0"/>
-      <w:r>
-        <w:rPr>
-          <w:color w:val="0E101A"/>
-        </w:rPr>
-        <w:t xml:space="preserve"> 2007) t</w:t>
+        <w:t>iful Soup – Richardson, 2007) t</w:t>
       </w:r>
       <w:r>
         <w:rPr>
@@ -11264,7 +11296,7 @@
 </file>
 
 <file path=customXml/itemProps1.xml><?xml version="1.0" encoding="utf-8"?>
-<ds:datastoreItem xmlns:ds="http://schemas.openxmlformats.org/officeDocument/2006/customXml" ds:itemID="{AD77C29B-1054-474D-8809-B7C26C0F3DD3}">
+<ds:datastoreItem xmlns:ds="http://schemas.openxmlformats.org/officeDocument/2006/customXml" ds:itemID="{8FD2E0A2-83E2-A24B-B91D-C863B8400635}">
   <ds:schemaRefs>
     <ds:schemaRef ds:uri="http://schemas.openxmlformats.org/officeDocument/2006/bibliography"/>
   </ds:schemaRefs>

</xml_diff>